<commit_message>
Proyecto Aeropuerto Sauce Viejo
</commit_message>
<xml_diff>
--- a/readme.docx
+++ b/readme.docx
@@ -7,6 +7,7 @@
         <w:pStyle w:val="2"/>
         <w:jc w:val="center"/>
         <w:rPr>
+          <w:color w:val="auto"/>
           <w:lang w:val="es-MX"/>
         </w:rPr>
       </w:pPr>
@@ -19,363 +20,176 @@
     </w:p>
     <w:p>
       <w:pPr>
-        <w:rPr>
-          <w:lang w:val="es-MX"/>
-        </w:rPr>
-      </w:pPr>
-    </w:p>
-    <w:p>
-      <w:pPr>
         <w:pStyle w:val="3"/>
         <w:rPr>
-          <w:lang w:val="es-MX"/>
-        </w:rPr>
-      </w:pPr>
-      <w:r>
-        <w:rPr>
-          <w:lang w:val="es-MX"/>
-        </w:rPr>
-        <w:t>Integrantes</w:t>
-      </w:r>
-    </w:p>
-    <w:p>
-      <w:pPr>
-        <w:rPr>
+          <w:b/>
+          <w:bCs/>
+          <w:color w:val="ED7D31" w:themeColor="accent2"/>
+          <w:sz w:val="32"/>
+          <w:szCs w:val="32"/>
+          <w:lang w:val="es-MX"/>
+          <w14:textFill>
+            <w14:solidFill>
+              <w14:schemeClr w14:val="accent2"/>
+            </w14:solidFill>
+          </w14:textFill>
+        </w:rPr>
+      </w:pPr>
+      <w:r>
+        <w:rPr>
+          <w:b/>
+          <w:bCs/>
+          <w:color w:val="ED7D31" w:themeColor="accent2"/>
+          <w:sz w:val="32"/>
+          <w:szCs w:val="32"/>
+          <w:lang w:val="es-MX"/>
+          <w14:textFill>
+            <w14:solidFill>
+              <w14:schemeClr w14:val="accent2"/>
+            </w14:solidFill>
+          </w14:textFill>
+        </w:rPr>
+        <w:t>Repositorio</w:t>
+      </w:r>
+    </w:p>
+    <w:p>
+      <w:pPr>
+        <w:rPr>
+          <w:rFonts w:hint="default"/>
           <w:color w:val="auto"/>
           <w:lang w:val="es-MX"/>
         </w:rPr>
       </w:pPr>
       <w:r>
         <w:rPr>
+          <w:rFonts w:hint="default"/>
           <w:color w:val="auto"/>
           <w:lang w:val="es-MX"/>
         </w:rPr>
-        <w:t xml:space="preserve">Juan Pablo Gorosito, </w:t>
-      </w:r>
-      <w:r>
         <w:fldChar w:fldCharType="begin"/>
       </w:r>
       <w:r>
-        <w:instrText xml:space="preserve"> HYPERLINK "mailto:jpgorosito@frsf.utn.edu.ar" </w:instrText>
-      </w:r>
-      <w:r>
+        <w:rPr>
+          <w:rFonts w:hint="default"/>
+          <w:color w:val="auto"/>
+          <w:lang w:val="es-MX"/>
+        </w:rPr>
+        <w:instrText xml:space="preserve"> HYPERLINK "https://github.com/YuukoI/actividadvuelos.git" </w:instrText>
+      </w:r>
+      <w:r>
+        <w:rPr>
+          <w:rFonts w:hint="default"/>
+          <w:color w:val="auto"/>
+          <w:lang w:val="es-MX"/>
+        </w:rPr>
         <w:fldChar w:fldCharType="separate"/>
       </w:r>
       <w:r>
         <w:rPr>
           <w:rStyle w:val="6"/>
-          <w:lang w:val="es-MX"/>
-        </w:rPr>
-        <w:t>jpgorosito@frsf.utn.edu.ar</w:t>
-      </w:r>
-      <w:r>
-        <w:rPr>
-          <w:rStyle w:val="6"/>
+          <w:rFonts w:hint="default"/>
+          <w:lang w:val="es-MX"/>
+        </w:rPr>
+        <w:t>https://github.com/YuukoI/actividadvuelos.git</w:t>
+      </w:r>
+      <w:r>
+        <w:rPr>
+          <w:rFonts w:hint="default"/>
+          <w:color w:val="auto"/>
           <w:lang w:val="es-MX"/>
         </w:rPr>
         <w:fldChar w:fldCharType="end"/>
       </w:r>
-      <w:r>
-        <w:rPr>
-          <w:color w:val="auto"/>
-          <w:lang w:val="es-MX"/>
-        </w:rPr>
-        <w:t xml:space="preserve"> , juampiigorosito@gmail.com</w:t>
-      </w:r>
-    </w:p>
-    <w:p>
-      <w:pPr>
-        <w:rPr>
-          <w:color w:val="auto"/>
-          <w:lang w:val="es-MX"/>
-        </w:rPr>
-      </w:pPr>
-      <w:r>
-        <w:rPr>
-          <w:color w:val="auto"/>
-          <w:lang w:val="es-MX"/>
-        </w:rPr>
-        <w:t xml:space="preserve">Damián Mateo Marengo, </w:t>
-      </w:r>
-      <w:r>
-        <w:fldChar w:fldCharType="begin"/>
-      </w:r>
-      <w:r>
-        <w:instrText xml:space="preserve"> HYPERLINK "mailto:dmarengo@frsf.utn.edu.ar" </w:instrText>
-      </w:r>
-      <w:r>
-        <w:fldChar w:fldCharType="separate"/>
-      </w:r>
-      <w:r>
-        <w:rPr>
-          <w:rStyle w:val="6"/>
-          <w:lang w:val="es-MX"/>
-        </w:rPr>
-        <w:t>dmarengo@frsf.utn.edu.ar</w:t>
-      </w:r>
-      <w:r>
-        <w:rPr>
-          <w:rStyle w:val="6"/>
-          <w:lang w:val="es-MX"/>
-        </w:rPr>
-        <w:fldChar w:fldCharType="end"/>
-      </w:r>
-      <w:r>
-        <w:rPr>
-          <w:color w:val="auto"/>
-          <w:lang w:val="es-MX"/>
-        </w:rPr>
-        <w:t xml:space="preserve"> , d4mianmaren.go@gmail.com</w:t>
-      </w:r>
-    </w:p>
-    <w:p>
-      <w:pPr>
-        <w:rPr>
-          <w:color w:val="auto"/>
-          <w:lang w:val="es-MX"/>
-        </w:rPr>
-      </w:pPr>
-      <w:r>
-        <w:rPr>
-          <w:color w:val="auto"/>
-          <w:lang w:val="es-MX"/>
-        </w:rPr>
-        <w:t xml:space="preserve">Javier Antonio Balbuena, </w:t>
-      </w:r>
-      <w:r>
-        <w:fldChar w:fldCharType="begin"/>
-      </w:r>
-      <w:r>
-        <w:instrText xml:space="preserve"> HYPERLINK "mailto:jbalbuena@frsf.utn.edu.ar" </w:instrText>
-      </w:r>
-      <w:r>
-        <w:fldChar w:fldCharType="separate"/>
-      </w:r>
-      <w:r>
-        <w:rPr>
-          <w:rStyle w:val="6"/>
-          <w:color w:val="auto"/>
-          <w:u w:val="none"/>
-          <w:lang w:val="es-MX"/>
-        </w:rPr>
-        <w:t>jbalbuena@frsf.utn.edu.ar</w:t>
-      </w:r>
-      <w:r>
-        <w:rPr>
-          <w:rStyle w:val="6"/>
-          <w:color w:val="auto"/>
-          <w:u w:val="none"/>
-          <w:lang w:val="es-MX"/>
-        </w:rPr>
-        <w:fldChar w:fldCharType="end"/>
-      </w:r>
-      <w:r>
-        <w:rPr>
-          <w:rStyle w:val="6"/>
-          <w:color w:val="auto"/>
-          <w:u w:val="none"/>
-          <w:lang w:val="es-MX"/>
-        </w:rPr>
-        <w:t xml:space="preserve"> , javierbalbuena1975@gmail.com</w:t>
-      </w:r>
-    </w:p>
-    <w:p>
-      <w:pPr>
-        <w:rPr>
-          <w:rFonts w:hint="default"/>
-          <w:color w:val="auto"/>
-          <w:lang w:val="es-MX"/>
-        </w:rPr>
-      </w:pPr>
-      <w:r>
-        <w:rPr>
-          <w:color w:val="auto"/>
-          <w:lang w:val="es-MX"/>
-        </w:rPr>
-        <w:t xml:space="preserve">Rios Ismael, </w:t>
-      </w:r>
-      <w:r>
-        <w:fldChar w:fldCharType="begin"/>
-      </w:r>
-      <w:r>
-        <w:instrText xml:space="preserve"> HYPERLINK "mailto:irios@frsf.utn.edu.ar" </w:instrText>
-      </w:r>
-      <w:r>
-        <w:fldChar w:fldCharType="separate"/>
-      </w:r>
-      <w:r>
-        <w:rPr>
-          <w:rStyle w:val="6"/>
-          <w:color w:val="auto"/>
-          <w:u w:val="none"/>
-          <w:lang w:val="es-MX"/>
-        </w:rPr>
-        <w:t>irios@frsf.utn.edu.ar</w:t>
-      </w:r>
-      <w:r>
-        <w:rPr>
-          <w:rStyle w:val="6"/>
-          <w:color w:val="auto"/>
-          <w:u w:val="none"/>
-          <w:lang w:val="es-MX"/>
-        </w:rPr>
-        <w:fldChar w:fldCharType="end"/>
-      </w:r>
-      <w:r>
-        <w:rPr>
-          <w:rStyle w:val="6"/>
-          <w:color w:val="auto"/>
-          <w:u w:val="none"/>
-          <w:lang w:val="es-MX"/>
-        </w:rPr>
-        <w:t xml:space="preserve"> , riosismael156@gmail.com</w:t>
-      </w:r>
-      <w:r>
-        <w:rPr>
-          <w:rStyle w:val="6"/>
-          <w:color w:val="auto"/>
-          <w:u w:val="none"/>
-          <w:lang w:val="es-MX"/>
-        </w:rPr>
-        <w:tab/>
-      </w:r>
-    </w:p>
-    <w:p>
-      <w:pPr>
-        <w:rPr>
-          <w:color w:val="auto"/>
-          <w:lang w:val="es-MX"/>
-        </w:rPr>
-      </w:pPr>
-    </w:p>
-    <w:p>
-      <w:pPr>
-        <w:pStyle w:val="3"/>
-        <w:rPr>
-          <w:lang w:val="es-MX"/>
-        </w:rPr>
-      </w:pPr>
-      <w:r>
-        <w:rPr>
-          <w:lang w:val="es-MX"/>
-        </w:rPr>
-        <w:t>Repositorio</w:t>
-      </w:r>
-    </w:p>
-    <w:p>
-      <w:pPr>
-        <w:rPr>
-          <w:color w:val="auto"/>
-          <w:lang w:val="es-MX"/>
-        </w:rPr>
-      </w:pPr>
-      <w:r>
-        <w:rPr>
-          <w:color w:val="auto"/>
-          <w:lang w:val="es-MX"/>
-        </w:rPr>
-        <w:fldChar w:fldCharType="begin"/>
-      </w:r>
-      <w:r>
-        <w:rPr>
-          <w:color w:val="auto"/>
-          <w:lang w:val="es-MX"/>
-        </w:rPr>
-        <w:instrText xml:space="preserve"> HYPERLINK "https://github.com/YuukoI/DESI2023.git" </w:instrText>
-      </w:r>
-      <w:r>
-        <w:rPr>
-          <w:color w:val="auto"/>
-          <w:lang w:val="es-MX"/>
-        </w:rPr>
-        <w:fldChar w:fldCharType="separate"/>
-      </w:r>
-      <w:r>
-        <w:rPr>
-          <w:rStyle w:val="6"/>
-          <w:lang w:val="es-MX"/>
-        </w:rPr>
-        <w:t>https://github.com/YuukoI/DESI2023.git</w:t>
-      </w:r>
-      <w:r>
-        <w:rPr>
-          <w:color w:val="auto"/>
-          <w:lang w:val="es-MX"/>
-        </w:rPr>
-        <w:fldChar w:fldCharType="end"/>
-      </w:r>
-    </w:p>
-    <w:p>
-      <w:pPr>
-        <w:rPr>
-          <w:color w:val="auto"/>
-          <w:lang w:val="es-MX"/>
-        </w:rPr>
-      </w:pPr>
-    </w:p>
-    <w:p>
-      <w:pPr>
-        <w:rPr>
-          <w:rFonts w:hint="default"/>
-          <w:color w:val="auto"/>
-          <w:lang w:val="es-MX"/>
-        </w:rPr>
-      </w:pPr>
-      <w:r>
-        <w:rPr>
-          <w:rFonts w:hint="default"/>
-          <w:color w:val="auto"/>
-          <w:lang w:val="es-MX"/>
-        </w:rPr>
-        <w:t>Conflictos</w:t>
-      </w:r>
-    </w:p>
-    <w:p>
-      <w:pPr>
-        <w:rPr>
-          <w:rFonts w:hint="default"/>
-          <w:color w:val="auto"/>
-          <w:lang w:val="es-MX"/>
-        </w:rPr>
-      </w:pPr>
-      <w:r>
-        <w:rPr>
-          <w:rFonts w:hint="default"/>
-          <w:color w:val="auto"/>
-          <w:lang w:val="es-MX"/>
-        </w:rPr>
-        <w:t>Si al clonar el proyecto, tira error, hay q tocar click derecho en el proyecto dentro de sts4</w:t>
-      </w:r>
+    </w:p>
+    <w:p>
+      <w:pPr>
+        <w:rPr>
+          <w:rFonts w:hint="default"/>
+          <w:color w:val="ED7D31" w:themeColor="accent2"/>
+          <w:sz w:val="32"/>
+          <w:szCs w:val="32"/>
+          <w:lang w:val="es-MX"/>
+          <w14:textFill>
+            <w14:solidFill>
+              <w14:schemeClr w14:val="accent2"/>
+            </w14:solidFill>
+          </w14:textFill>
+        </w:rPr>
+      </w:pPr>
       <w:bookmarkStart w:id="0" w:name="_GoBack"/>
       <w:bookmarkEnd w:id="0"/>
       <w:r>
         <w:rPr>
           <w:rFonts w:hint="default"/>
+          <w:color w:val="ED7D31" w:themeColor="accent2"/>
+          <w:sz w:val="32"/>
+          <w:szCs w:val="32"/>
+          <w:lang w:val="es-MX"/>
+          <w14:textFill>
+            <w14:solidFill>
+              <w14:schemeClr w14:val="accent2"/>
+            </w14:solidFill>
+          </w14:textFill>
+        </w:rPr>
+        <w:t>Conflictos:</w:t>
+      </w:r>
+    </w:p>
+    <w:p>
+      <w:pPr>
+        <w:rPr>
+          <w:rFonts w:hint="default"/>
           <w:color w:val="auto"/>
           <w:lang w:val="es-MX"/>
         </w:rPr>
-        <w:t>, ir a preferences y cambiar el java compiler a 17 (viene en 20 por default). Además de cambiar el application.properties para que acceda a su base de datos.</w:t>
-      </w:r>
-    </w:p>
-    <w:p>
-      <w:pPr>
+      </w:pPr>
+      <w:r>
         <w:rPr>
           <w:rFonts w:hint="default"/>
           <w:color w:val="auto"/>
           <w:lang w:val="es-MX"/>
         </w:rPr>
+        <w:t>Si al clonar el proyecto, tira error, hay q tocar click derecho en el proyecto dentro de sts4, ir a preferences y cambiar el java compiler a 17 (viene en 20 por default). Además de cambiar el application.properties para que acceda a su base de datos.</w:t>
+      </w:r>
+    </w:p>
+    <w:p>
+      <w:pPr>
+        <w:rPr>
+          <w:rFonts w:hint="default"/>
+          <w:color w:val="auto"/>
+          <w:lang w:val="es-MX"/>
+        </w:rPr>
       </w:pPr>
     </w:p>
     <w:p>
       <w:pPr>
         <w:pStyle w:val="3"/>
         <w:rPr>
-          <w:lang w:val="es-MX"/>
-        </w:rPr>
-      </w:pPr>
-      <w:r>
-        <w:rPr>
-          <w:lang w:val="es-MX"/>
+          <w:b/>
+          <w:bCs/>
+          <w:color w:val="ED7D31" w:themeColor="accent2"/>
+          <w:sz w:val="32"/>
+          <w:szCs w:val="32"/>
+          <w:lang w:val="es-MX"/>
+          <w14:textFill>
+            <w14:solidFill>
+              <w14:schemeClr w14:val="accent2"/>
+            </w14:solidFill>
+          </w14:textFill>
+        </w:rPr>
+      </w:pPr>
+      <w:r>
+        <w:rPr>
+          <w:b/>
+          <w:bCs/>
+          <w:color w:val="ED7D31" w:themeColor="accent2"/>
+          <w:sz w:val="32"/>
+          <w:szCs w:val="32"/>
+          <w:lang w:val="es-MX"/>
+          <w14:textFill>
+            <w14:solidFill>
+              <w14:schemeClr w14:val="accent2"/>
+            </w14:solidFill>
+          </w14:textFill>
         </w:rPr>
         <w:t>Instructivo</w:t>
       </w:r>
@@ -390,7 +204,20 @@
         <w:rPr>
           <w:lang w:val="es-MX"/>
         </w:rPr>
-        <w:t xml:space="preserve">A la página principal del sistema se accede desde algún navegador ingresado el siguiente: </w:t>
+        <w:t>A la página principal del sistema se accede desde algún navegador ingresado el siguiente</w:t>
+      </w:r>
+      <w:r>
+        <w:rPr>
+          <w:rFonts w:hint="default"/>
+          <w:lang w:val="es-MX"/>
+        </w:rPr>
+        <w:t xml:space="preserve"> enlace</w:t>
+      </w:r>
+      <w:r>
+        <w:rPr>
+          <w:lang w:val="es-MX"/>
+        </w:rPr>
+        <w:t xml:space="preserve">: </w:t>
       </w:r>
       <w:r>
         <w:fldChar w:fldCharType="begin"/>
@@ -444,7 +271,7 @@
                   <wp:posOffset>18415</wp:posOffset>
                 </wp:positionV>
                 <wp:extent cx="5184140" cy="167005"/>
-                <wp:effectExtent l="0" t="0" r="16510" b="24130"/>
+                <wp:effectExtent l="6350" t="6350" r="10160" b="17145"/>
                 <wp:wrapNone/>
                 <wp:docPr id="472330674" name="Rectángulo 2"/>
                 <wp:cNvGraphicFramePr/>
@@ -583,16 +410,32 @@
         <w:rPr>
           <w:b/>
           <w:bCs/>
+          <w:color w:val="ED7D31" w:themeColor="accent2"/>
+          <w:sz w:val="32"/>
+          <w:szCs w:val="32"/>
           <w:u w:val="single"/>
           <w:lang w:val="es-MX"/>
+          <w14:textFill>
+            <w14:solidFill>
+              <w14:schemeClr w14:val="accent2"/>
+            </w14:solidFill>
+          </w14:textFill>
         </w:rPr>
       </w:pPr>
       <w:r>
         <w:rPr>
           <w:b/>
           <w:bCs/>
+          <w:color w:val="ED7D31" w:themeColor="accent2"/>
+          <w:sz w:val="32"/>
+          <w:szCs w:val="32"/>
           <w:u w:val="single"/>
           <w:lang w:val="es-MX"/>
+          <w14:textFill>
+            <w14:solidFill>
+              <w14:schemeClr w14:val="accent2"/>
+            </w14:solidFill>
+          </w14:textFill>
         </w:rPr>
         <w:t xml:space="preserve">Programar un vuelo: </w:t>
       </w:r>
@@ -641,9 +484,16 @@
       </w:pPr>
       <w:r>
         <w:rPr>
-          <w:lang w:val="es-MX"/>
-        </w:rPr>
-        <w:t>Usted decidido programar un vuelo, para hacer efectiva la carga de un vuelo, deberá ingresar un valor Alfanumérico, luego seleccionara de una lista única la ciudad origen y la ciudad destino del vuelo, además deberá elegir si es un vuelo nacional o internacional,</w:t>
+          <w:rFonts w:hint="default"/>
+          <w:lang w:val="es-MX"/>
+        </w:rPr>
+        <w:t>P</w:t>
+      </w:r>
+      <w:r>
+        <w:rPr>
+          <w:lang w:val="es-MX"/>
+        </w:rPr>
+        <w:t>ara hacer efectiva la carga de un vuelo, deberá ingresar un valor Alfanumérico, luego seleccionara de una lista única la ciudad origen y la ciudad destino del vuelo, además deberá elegir si es un vuelo nacional o internacional,</w:t>
       </w:r>
       <w:r>
         <w:t xml:space="preserve"> </w:t>
@@ -667,16 +517,32 @@
         <w:rPr>
           <w:b/>
           <w:bCs/>
+          <w:color w:val="ED7D31" w:themeColor="accent2"/>
+          <w:sz w:val="32"/>
+          <w:szCs w:val="32"/>
           <w:u w:val="single"/>
           <w:lang w:val="es-MX"/>
+          <w14:textFill>
+            <w14:solidFill>
+              <w14:schemeClr w14:val="accent2"/>
+            </w14:solidFill>
+          </w14:textFill>
         </w:rPr>
       </w:pPr>
       <w:r>
         <w:rPr>
           <w:b/>
           <w:bCs/>
+          <w:color w:val="ED7D31" w:themeColor="accent2"/>
+          <w:sz w:val="32"/>
+          <w:szCs w:val="32"/>
           <w:u w:val="single"/>
           <w:lang w:val="es-MX"/>
+          <w14:textFill>
+            <w14:solidFill>
+              <w14:schemeClr w14:val="accent2"/>
+            </w14:solidFill>
+          </w14:textFill>
         </w:rPr>
         <w:t xml:space="preserve">Listado de vuelos: </w:t>
       </w:r>
@@ -736,16 +602,32 @@
         <w:rPr>
           <w:b/>
           <w:bCs/>
+          <w:color w:val="ED7D31" w:themeColor="accent2"/>
+          <w:sz w:val="32"/>
+          <w:szCs w:val="32"/>
           <w:u w:val="single"/>
           <w:lang w:val="es-MX"/>
+          <w14:textFill>
+            <w14:solidFill>
+              <w14:schemeClr w14:val="accent2"/>
+            </w14:solidFill>
+          </w14:textFill>
         </w:rPr>
       </w:pPr>
       <w:r>
         <w:rPr>
           <w:b/>
           <w:bCs/>
+          <w:color w:val="ED7D31" w:themeColor="accent2"/>
+          <w:sz w:val="32"/>
+          <w:szCs w:val="32"/>
           <w:u w:val="single"/>
           <w:lang w:val="es-MX"/>
+          <w14:textFill>
+            <w14:solidFill>
+              <w14:schemeClr w14:val="accent2"/>
+            </w14:solidFill>
+          </w14:textFill>
         </w:rPr>
         <w:t>Datos impositivos y tasas:</w:t>
       </w:r>
@@ -805,16 +687,32 @@
         <w:rPr>
           <w:b/>
           <w:bCs/>
+          <w:color w:val="ED7D31" w:themeColor="accent2"/>
+          <w:sz w:val="32"/>
+          <w:szCs w:val="32"/>
           <w:u w:val="single"/>
           <w:lang w:val="es-MX"/>
+          <w14:textFill>
+            <w14:solidFill>
+              <w14:schemeClr w14:val="accent2"/>
+            </w14:solidFill>
+          </w14:textFill>
         </w:rPr>
       </w:pPr>
       <w:r>
         <w:rPr>
           <w:b/>
           <w:bCs/>
+          <w:color w:val="ED7D31" w:themeColor="accent2"/>
+          <w:sz w:val="32"/>
+          <w:szCs w:val="32"/>
           <w:u w:val="single"/>
           <w:lang w:val="es-MX"/>
+          <w14:textFill>
+            <w14:solidFill>
+              <w14:schemeClr w14:val="accent2"/>
+            </w14:solidFill>
+          </w14:textFill>
         </w:rPr>
         <w:t xml:space="preserve">Venta de pasajes: </w:t>
       </w:r>
@@ -875,13 +773,6 @@
           <w:lang w:val="es-MX"/>
         </w:rPr>
       </w:pPr>
-    </w:p>
-    <w:p>
-      <w:pPr>
-        <w:rPr>
-          <w:lang w:val="es-MX"/>
-        </w:rPr>
-      </w:pPr>
       <w:r>
         <w:rPr>
           <w:lang w:val="es-MX"/>
@@ -946,6 +837,7 @@
     <w:p>
       <w:pPr>
         <w:rPr>
+          <w:rFonts w:hint="default"/>
           <w:lang w:val="es-MX"/>
         </w:rPr>
       </w:pPr>
@@ -966,6 +858,84 @@
     <w:p>
       <w:pPr>
         <w:rPr>
+          <w:rFonts w:hint="default"/>
+          <w:lang w:val="es-MX"/>
+        </w:rPr>
+      </w:pPr>
+    </w:p>
+    <w:p>
+      <w:pPr>
+        <w:rPr>
+          <w:rFonts w:hint="default"/>
+          <w:b/>
+          <w:bCs/>
+          <w:color w:val="ED7D31" w:themeColor="accent2"/>
+          <w:sz w:val="28"/>
+          <w:szCs w:val="28"/>
+          <w:lang w:val="es-MX"/>
+          <w14:textFill>
+            <w14:solidFill>
+              <w14:schemeClr w14:val="accent2"/>
+            </w14:solidFill>
+          </w14:textFill>
+        </w:rPr>
+      </w:pPr>
+      <w:r>
+        <w:rPr>
+          <w:rFonts w:hint="default"/>
+          <w:b/>
+          <w:bCs/>
+          <w:color w:val="ED7D31" w:themeColor="accent2"/>
+          <w:sz w:val="28"/>
+          <w:szCs w:val="28"/>
+          <w:lang w:val="es-MX"/>
+          <w14:textFill>
+            <w14:solidFill>
+              <w14:schemeClr w14:val="accent2"/>
+            </w14:solidFill>
+          </w14:textFill>
+        </w:rPr>
+        <w:t>SQL:</w:t>
+      </w:r>
+    </w:p>
+    <w:p>
+      <w:pPr>
+        <w:rPr>
+          <w:rFonts w:hint="default"/>
+          <w:b w:val="0"/>
+          <w:bCs w:val="0"/>
+          <w:color w:val="000000" w:themeColor="text1"/>
+          <w:sz w:val="24"/>
+          <w:szCs w:val="24"/>
+          <w:lang w:val="es-MX"/>
+          <w14:textFill>
+            <w14:solidFill>
+              <w14:schemeClr w14:val="tx1"/>
+            </w14:solidFill>
+          </w14:textFill>
+        </w:rPr>
+      </w:pPr>
+      <w:r>
+        <w:rPr>
+          <w:rFonts w:hint="default"/>
+          <w:b w:val="0"/>
+          <w:bCs w:val="0"/>
+          <w:color w:val="000000" w:themeColor="text1"/>
+          <w:sz w:val="24"/>
+          <w:szCs w:val="24"/>
+          <w:lang w:val="es-MX"/>
+          <w14:textFill>
+            <w14:solidFill>
+              <w14:schemeClr w14:val="tx1"/>
+            </w14:solidFill>
+          </w14:textFill>
+        </w:rPr>
+        <w:t>Además, en el repositorio de Github hay un archivo .sql con datos para cargar en la base de datos.</w:t>
+      </w:r>
+    </w:p>
+    <w:p>
+      <w:pPr>
+        <w:rPr>
           <w:lang w:val="es-MX"/>
         </w:rPr>
       </w:pPr>
@@ -999,6 +969,7 @@
         </w:rPr>
       </w:pPr>
     </w:p>
+    <w:p/>
     <w:sectPr>
       <w:pgSz w:w="11906" w:h="16838"/>
       <w:pgMar w:top="1417" w:right="1701" w:bottom="1417" w:left="1701" w:header="708" w:footer="708" w:gutter="0"/>
@@ -1064,7 +1035,7 @@
   <w:docDefaults>
     <w:rPrDefault>
       <w:rPr>
-        <w:rFonts w:asciiTheme="minorHAnsi" w:hAnsiTheme="minorHAnsi" w:eastAsiaTheme="minorHAnsi" w:cstheme="minorBidi"/>
+        <w:rFonts w:asciiTheme="minorHAnsi" w:hAnsiTheme="minorHAnsi" w:eastAsiaTheme="minorEastAsia" w:cstheme="minorBidi"/>
       </w:rPr>
     </w:rPrDefault>
     <w:pPrDefault/>
@@ -1073,153 +1044,153 @@
     <w:lsdException w:qFormat="1" w:unhideWhenUsed="0" w:uiPriority="0" w:semiHidden="0" w:name="Normal"/>
     <w:lsdException w:qFormat="1" w:unhideWhenUsed="0" w:uiPriority="9" w:semiHidden="0" w:name="heading 1"/>
     <w:lsdException w:qFormat="1" w:uiPriority="9" w:semiHidden="0" w:name="heading 2"/>
-    <w:lsdException w:qFormat="1" w:uiPriority="9" w:name="heading 3"/>
-    <w:lsdException w:qFormat="1" w:uiPriority="9" w:name="heading 4"/>
-    <w:lsdException w:qFormat="1" w:uiPriority="9" w:name="heading 5"/>
-    <w:lsdException w:qFormat="1" w:uiPriority="9" w:name="heading 6"/>
-    <w:lsdException w:qFormat="1" w:uiPriority="9" w:name="heading 7"/>
-    <w:lsdException w:qFormat="1" w:uiPriority="9" w:name="heading 8"/>
-    <w:lsdException w:qFormat="1" w:uiPriority="9" w:name="heading 9"/>
-    <w:lsdException w:uiPriority="99" w:name="index 1"/>
-    <w:lsdException w:uiPriority="99" w:name="index 2"/>
-    <w:lsdException w:uiPriority="99" w:name="index 3"/>
-    <w:lsdException w:uiPriority="99" w:name="index 4"/>
-    <w:lsdException w:uiPriority="99" w:name="index 5"/>
-    <w:lsdException w:uiPriority="99" w:name="index 6"/>
-    <w:lsdException w:uiPriority="99" w:name="index 7"/>
-    <w:lsdException w:uiPriority="99" w:name="index 8"/>
-    <w:lsdException w:uiPriority="99" w:name="index 9"/>
-    <w:lsdException w:uiPriority="39" w:name="toc 1"/>
-    <w:lsdException w:uiPriority="39" w:name="toc 2"/>
-    <w:lsdException w:uiPriority="39" w:name="toc 3"/>
-    <w:lsdException w:uiPriority="39" w:name="toc 4"/>
-    <w:lsdException w:uiPriority="39" w:name="toc 5"/>
-    <w:lsdException w:uiPriority="39" w:name="toc 6"/>
-    <w:lsdException w:uiPriority="39" w:name="toc 7"/>
-    <w:lsdException w:uiPriority="39" w:name="toc 8"/>
-    <w:lsdException w:uiPriority="39" w:name="toc 9"/>
-    <w:lsdException w:uiPriority="99" w:name="Normal Indent"/>
-    <w:lsdException w:uiPriority="99" w:name="footnote text"/>
-    <w:lsdException w:uiPriority="99" w:name="annotation text"/>
-    <w:lsdException w:uiPriority="99" w:name="header"/>
-    <w:lsdException w:uiPriority="99" w:name="footer"/>
-    <w:lsdException w:uiPriority="99" w:name="index heading"/>
-    <w:lsdException w:qFormat="1" w:uiPriority="35" w:name="caption"/>
-    <w:lsdException w:uiPriority="99" w:name="table of figures"/>
-    <w:lsdException w:uiPriority="99" w:name="envelope address"/>
-    <w:lsdException w:uiPriority="99" w:name="envelope return"/>
-    <w:lsdException w:uiPriority="99" w:name="footnote reference"/>
-    <w:lsdException w:uiPriority="99" w:name="annotation reference"/>
-    <w:lsdException w:uiPriority="99" w:name="line number"/>
-    <w:lsdException w:uiPriority="99" w:name="page number"/>
-    <w:lsdException w:uiPriority="99" w:name="endnote reference"/>
-    <w:lsdException w:uiPriority="99" w:name="endnote text"/>
-    <w:lsdException w:uiPriority="99" w:name="table of authorities"/>
-    <w:lsdException w:uiPriority="99" w:name="macro"/>
-    <w:lsdException w:uiPriority="99" w:name="toa heading"/>
-    <w:lsdException w:uiPriority="99" w:name="List"/>
-    <w:lsdException w:uiPriority="99" w:name="List Bullet"/>
-    <w:lsdException w:uiPriority="99" w:name="List Number"/>
-    <w:lsdException w:uiPriority="99" w:name="List 2"/>
-    <w:lsdException w:uiPriority="99" w:name="List 3"/>
-    <w:lsdException w:uiPriority="99" w:name="List 4"/>
-    <w:lsdException w:uiPriority="99" w:name="List 5"/>
-    <w:lsdException w:uiPriority="99" w:name="List Bullet 2"/>
-    <w:lsdException w:uiPriority="99" w:name="List Bullet 3"/>
-    <w:lsdException w:uiPriority="99" w:name="List Bullet 4"/>
-    <w:lsdException w:uiPriority="99" w:name="List Bullet 5"/>
-    <w:lsdException w:uiPriority="99" w:name="List Number 2"/>
-    <w:lsdException w:uiPriority="99" w:name="List Number 3"/>
-    <w:lsdException w:uiPriority="99" w:name="List Number 4"/>
-    <w:lsdException w:uiPriority="99" w:name="List Number 5"/>
-    <w:lsdException w:qFormat="1" w:unhideWhenUsed="0" w:uiPriority="10" w:semiHidden="0" w:name="Title"/>
-    <w:lsdException w:uiPriority="99" w:name="Closing"/>
-    <w:lsdException w:uiPriority="99" w:name="Signature"/>
-    <w:lsdException w:uiPriority="1" w:name="Default Paragraph Font"/>
-    <w:lsdException w:uiPriority="99" w:name="Body Text"/>
-    <w:lsdException w:uiPriority="99" w:name="Body Text Indent"/>
-    <w:lsdException w:uiPriority="99" w:name="List Continue"/>
-    <w:lsdException w:uiPriority="99" w:name="List Continue 2"/>
-    <w:lsdException w:uiPriority="99" w:name="List Continue 3"/>
-    <w:lsdException w:uiPriority="99" w:name="List Continue 4"/>
-    <w:lsdException w:uiPriority="99" w:name="List Continue 5"/>
-    <w:lsdException w:uiPriority="99" w:name="Message Header"/>
-    <w:lsdException w:qFormat="1" w:unhideWhenUsed="0" w:uiPriority="11" w:semiHidden="0" w:name="Subtitle"/>
-    <w:lsdException w:uiPriority="99" w:name="Salutation"/>
-    <w:lsdException w:uiPriority="99" w:name="Date"/>
-    <w:lsdException w:uiPriority="99" w:name="Body Text First Indent"/>
-    <w:lsdException w:uiPriority="99" w:name="Body Text First Indent 2"/>
-    <w:lsdException w:uiPriority="99" w:name="Note Heading"/>
-    <w:lsdException w:uiPriority="99" w:name="Body Text 2"/>
-    <w:lsdException w:uiPriority="99" w:name="Body Text 3"/>
-    <w:lsdException w:uiPriority="99" w:name="Body Text Indent 2"/>
-    <w:lsdException w:uiPriority="99" w:name="Body Text Indent 3"/>
-    <w:lsdException w:uiPriority="99" w:name="Block Text"/>
-    <w:lsdException w:uiPriority="99" w:semiHidden="0" w:name="Hyperlink"/>
-    <w:lsdException w:uiPriority="99" w:name="FollowedHyperlink"/>
-    <w:lsdException w:qFormat="1" w:unhideWhenUsed="0" w:uiPriority="22" w:semiHidden="0" w:name="Strong"/>
-    <w:lsdException w:qFormat="1" w:unhideWhenUsed="0" w:uiPriority="20" w:semiHidden="0" w:name="Emphasis"/>
-    <w:lsdException w:uiPriority="99" w:name="Document Map"/>
-    <w:lsdException w:uiPriority="99" w:name="Plain Text"/>
-    <w:lsdException w:uiPriority="99" w:name="E-mail Signature"/>
-    <w:lsdException w:uiPriority="99" w:name="Normal (Web)"/>
-    <w:lsdException w:uiPriority="99" w:name="HTML Acronym"/>
-    <w:lsdException w:uiPriority="99" w:name="HTML Address"/>
-    <w:lsdException w:uiPriority="99" w:name="HTML Cite"/>
-    <w:lsdException w:uiPriority="99" w:name="HTML Code"/>
-    <w:lsdException w:uiPriority="99" w:name="HTML Definition"/>
-    <w:lsdException w:uiPriority="99" w:name="HTML Keyboard"/>
-    <w:lsdException w:uiPriority="99" w:name="HTML Preformatted"/>
-    <w:lsdException w:uiPriority="99" w:name="HTML Sample"/>
-    <w:lsdException w:uiPriority="99" w:name="HTML Typewriter"/>
-    <w:lsdException w:uiPriority="99" w:name="HTML Variable"/>
-    <w:lsdException w:uiPriority="99" w:name="Normal Table"/>
-    <w:lsdException w:uiPriority="99" w:name="annotation subject"/>
-    <w:lsdException w:uiPriority="99" w:name="Table Simple 1"/>
-    <w:lsdException w:uiPriority="99" w:name="Table Simple 2"/>
-    <w:lsdException w:uiPriority="99" w:name="Table Simple 3"/>
-    <w:lsdException w:uiPriority="99" w:name="Table Classic 1"/>
-    <w:lsdException w:uiPriority="99" w:name="Table Classic 2"/>
-    <w:lsdException w:uiPriority="99" w:name="Table Classic 3"/>
-    <w:lsdException w:uiPriority="99" w:name="Table Classic 4"/>
-    <w:lsdException w:uiPriority="99" w:name="Table Colorful 1"/>
-    <w:lsdException w:uiPriority="99" w:name="Table Colorful 2"/>
-    <w:lsdException w:uiPriority="99" w:name="Table Colorful 3"/>
-    <w:lsdException w:uiPriority="99" w:name="Table Columns 1"/>
-    <w:lsdException w:uiPriority="99" w:name="Table Columns 2"/>
-    <w:lsdException w:uiPriority="99" w:name="Table Columns 3"/>
-    <w:lsdException w:uiPriority="99" w:name="Table Columns 4"/>
-    <w:lsdException w:uiPriority="99" w:name="Table Columns 5"/>
-    <w:lsdException w:uiPriority="99" w:name="Table Grid 1"/>
-    <w:lsdException w:uiPriority="99" w:name="Table Grid 2"/>
-    <w:lsdException w:uiPriority="99" w:name="Table Grid 3"/>
-    <w:lsdException w:uiPriority="99" w:name="Table Grid 4"/>
-    <w:lsdException w:uiPriority="99" w:name="Table Grid 5"/>
-    <w:lsdException w:uiPriority="99" w:name="Table Grid 6"/>
-    <w:lsdException w:uiPriority="99" w:name="Table Grid 7"/>
-    <w:lsdException w:uiPriority="99" w:name="Table Grid 8"/>
-    <w:lsdException w:uiPriority="99" w:name="Table List 1"/>
-    <w:lsdException w:uiPriority="99" w:name="Table List 2"/>
-    <w:lsdException w:uiPriority="99" w:name="Table List 3"/>
-    <w:lsdException w:uiPriority="99" w:name="Table List 4"/>
-    <w:lsdException w:uiPriority="99" w:name="Table List 5"/>
-    <w:lsdException w:uiPriority="99" w:name="Table List 6"/>
-    <w:lsdException w:uiPriority="99" w:name="Table List 7"/>
-    <w:lsdException w:uiPriority="99" w:name="Table List 8"/>
-    <w:lsdException w:uiPriority="99" w:name="Table 3D effects 1"/>
-    <w:lsdException w:uiPriority="99" w:name="Table 3D effects 2"/>
-    <w:lsdException w:uiPriority="99" w:name="Table 3D effects 3"/>
-    <w:lsdException w:uiPriority="99" w:name="Table Contemporary"/>
-    <w:lsdException w:uiPriority="99" w:name="Table Elegant"/>
-    <w:lsdException w:uiPriority="99" w:name="Table Professional"/>
-    <w:lsdException w:uiPriority="99" w:name="Table Subtle 1"/>
-    <w:lsdException w:uiPriority="99" w:name="Table Subtle 2"/>
-    <w:lsdException w:uiPriority="99" w:name="Table Web 1"/>
-    <w:lsdException w:uiPriority="99" w:name="Table Web 2"/>
-    <w:lsdException w:uiPriority="99" w:name="Table Web 3"/>
-    <w:lsdException w:uiPriority="99" w:name="Balloon Text"/>
-    <w:lsdException w:unhideWhenUsed="0" w:uiPriority="39" w:semiHidden="0" w:name="Table Grid"/>
-    <w:lsdException w:uiPriority="99" w:name="Table Theme"/>
+    <w:lsdException w:qFormat="1" w:uiPriority="0" w:name="heading 3"/>
+    <w:lsdException w:qFormat="1" w:uiPriority="0" w:name="heading 4"/>
+    <w:lsdException w:qFormat="1" w:uiPriority="0" w:name="heading 5"/>
+    <w:lsdException w:qFormat="1" w:uiPriority="0" w:name="heading 6"/>
+    <w:lsdException w:qFormat="1" w:uiPriority="0" w:name="heading 7"/>
+    <w:lsdException w:qFormat="1" w:uiPriority="0" w:name="heading 8"/>
+    <w:lsdException w:qFormat="1" w:uiPriority="0" w:name="heading 9"/>
+    <w:lsdException w:unhideWhenUsed="0" w:uiPriority="0" w:semiHidden="0" w:name="index 1"/>
+    <w:lsdException w:unhideWhenUsed="0" w:uiPriority="0" w:semiHidden="0" w:name="index 2"/>
+    <w:lsdException w:unhideWhenUsed="0" w:uiPriority="0" w:semiHidden="0" w:name="index 3"/>
+    <w:lsdException w:unhideWhenUsed="0" w:uiPriority="0" w:semiHidden="0" w:name="index 4"/>
+    <w:lsdException w:unhideWhenUsed="0" w:uiPriority="0" w:semiHidden="0" w:name="index 5"/>
+    <w:lsdException w:unhideWhenUsed="0" w:uiPriority="0" w:semiHidden="0" w:name="index 6"/>
+    <w:lsdException w:unhideWhenUsed="0" w:uiPriority="0" w:semiHidden="0" w:name="index 7"/>
+    <w:lsdException w:unhideWhenUsed="0" w:uiPriority="0" w:semiHidden="0" w:name="index 8"/>
+    <w:lsdException w:unhideWhenUsed="0" w:uiPriority="0" w:semiHidden="0" w:name="index 9"/>
+    <w:lsdException w:unhideWhenUsed="0" w:uiPriority="0" w:semiHidden="0" w:name="toc 1"/>
+    <w:lsdException w:unhideWhenUsed="0" w:uiPriority="0" w:semiHidden="0" w:name="toc 2"/>
+    <w:lsdException w:unhideWhenUsed="0" w:uiPriority="0" w:semiHidden="0" w:name="toc 3"/>
+    <w:lsdException w:unhideWhenUsed="0" w:uiPriority="0" w:semiHidden="0" w:name="toc 4"/>
+    <w:lsdException w:unhideWhenUsed="0" w:uiPriority="0" w:semiHidden="0" w:name="toc 5"/>
+    <w:lsdException w:unhideWhenUsed="0" w:uiPriority="0" w:semiHidden="0" w:name="toc 6"/>
+    <w:lsdException w:unhideWhenUsed="0" w:uiPriority="0" w:semiHidden="0" w:name="toc 7"/>
+    <w:lsdException w:unhideWhenUsed="0" w:uiPriority="0" w:semiHidden="0" w:name="toc 8"/>
+    <w:lsdException w:unhideWhenUsed="0" w:uiPriority="0" w:semiHidden="0" w:name="toc 9"/>
+    <w:lsdException w:unhideWhenUsed="0" w:uiPriority="0" w:semiHidden="0" w:name="Normal Indent"/>
+    <w:lsdException w:unhideWhenUsed="0" w:uiPriority="0" w:semiHidden="0" w:name="footnote text"/>
+    <w:lsdException w:unhideWhenUsed="0" w:uiPriority="0" w:semiHidden="0" w:name="annotation text"/>
+    <w:lsdException w:unhideWhenUsed="0" w:uiPriority="0" w:semiHidden="0" w:name="header"/>
+    <w:lsdException w:unhideWhenUsed="0" w:uiPriority="0" w:semiHidden="0" w:name="footer"/>
+    <w:lsdException w:unhideWhenUsed="0" w:uiPriority="0" w:semiHidden="0" w:name="index heading"/>
+    <w:lsdException w:qFormat="1" w:uiPriority="0" w:name="caption"/>
+    <w:lsdException w:unhideWhenUsed="0" w:uiPriority="0" w:semiHidden="0" w:name="table of figures"/>
+    <w:lsdException w:unhideWhenUsed="0" w:uiPriority="0" w:semiHidden="0" w:name="envelope address"/>
+    <w:lsdException w:unhideWhenUsed="0" w:uiPriority="0" w:semiHidden="0" w:name="envelope return"/>
+    <w:lsdException w:unhideWhenUsed="0" w:uiPriority="0" w:semiHidden="0" w:name="footnote reference"/>
+    <w:lsdException w:unhideWhenUsed="0" w:uiPriority="0" w:semiHidden="0" w:name="annotation reference"/>
+    <w:lsdException w:unhideWhenUsed="0" w:uiPriority="0" w:semiHidden="0" w:name="line number"/>
+    <w:lsdException w:unhideWhenUsed="0" w:uiPriority="0" w:semiHidden="0" w:name="page number"/>
+    <w:lsdException w:unhideWhenUsed="0" w:uiPriority="0" w:semiHidden="0" w:name="endnote reference"/>
+    <w:lsdException w:unhideWhenUsed="0" w:uiPriority="0" w:semiHidden="0" w:name="endnote text"/>
+    <w:lsdException w:unhideWhenUsed="0" w:uiPriority="0" w:semiHidden="0" w:name="table of authorities"/>
+    <w:lsdException w:unhideWhenUsed="0" w:uiPriority="0" w:semiHidden="0" w:name="macro"/>
+    <w:lsdException w:unhideWhenUsed="0" w:uiPriority="0" w:semiHidden="0" w:name="toa heading"/>
+    <w:lsdException w:unhideWhenUsed="0" w:uiPriority="0" w:semiHidden="0" w:name="List"/>
+    <w:lsdException w:unhideWhenUsed="0" w:uiPriority="0" w:semiHidden="0" w:name="List Bullet"/>
+    <w:lsdException w:unhideWhenUsed="0" w:uiPriority="0" w:semiHidden="0" w:name="List Number"/>
+    <w:lsdException w:unhideWhenUsed="0" w:uiPriority="0" w:semiHidden="0" w:name="List 2"/>
+    <w:lsdException w:unhideWhenUsed="0" w:uiPriority="0" w:semiHidden="0" w:name="List 3"/>
+    <w:lsdException w:unhideWhenUsed="0" w:uiPriority="0" w:semiHidden="0" w:name="List 4"/>
+    <w:lsdException w:unhideWhenUsed="0" w:uiPriority="0" w:semiHidden="0" w:name="List 5"/>
+    <w:lsdException w:unhideWhenUsed="0" w:uiPriority="0" w:semiHidden="0" w:name="List Bullet 2"/>
+    <w:lsdException w:unhideWhenUsed="0" w:uiPriority="0" w:semiHidden="0" w:name="List Bullet 3"/>
+    <w:lsdException w:unhideWhenUsed="0" w:uiPriority="0" w:semiHidden="0" w:name="List Bullet 4"/>
+    <w:lsdException w:unhideWhenUsed="0" w:uiPriority="0" w:semiHidden="0" w:name="List Bullet 5"/>
+    <w:lsdException w:unhideWhenUsed="0" w:uiPriority="0" w:semiHidden="0" w:name="List Number 2"/>
+    <w:lsdException w:unhideWhenUsed="0" w:uiPriority="0" w:semiHidden="0" w:name="List Number 3"/>
+    <w:lsdException w:unhideWhenUsed="0" w:uiPriority="0" w:semiHidden="0" w:name="List Number 4"/>
+    <w:lsdException w:unhideWhenUsed="0" w:uiPriority="0" w:semiHidden="0" w:name="List Number 5"/>
+    <w:lsdException w:qFormat="1" w:unhideWhenUsed="0" w:uiPriority="0" w:semiHidden="0" w:name="Title"/>
+    <w:lsdException w:unhideWhenUsed="0" w:uiPriority="0" w:semiHidden="0" w:name="Closing"/>
+    <w:lsdException w:unhideWhenUsed="0" w:uiPriority="0" w:semiHidden="0" w:name="Signature"/>
+    <w:lsdException w:unhideWhenUsed="0" w:uiPriority="0" w:name="Default Paragraph Font"/>
+    <w:lsdException w:unhideWhenUsed="0" w:uiPriority="0" w:semiHidden="0" w:name="Body Text"/>
+    <w:lsdException w:unhideWhenUsed="0" w:uiPriority="0" w:semiHidden="0" w:name="Body Text Indent"/>
+    <w:lsdException w:unhideWhenUsed="0" w:uiPriority="0" w:semiHidden="0" w:name="List Continue"/>
+    <w:lsdException w:unhideWhenUsed="0" w:uiPriority="0" w:semiHidden="0" w:name="List Continue 2"/>
+    <w:lsdException w:unhideWhenUsed="0" w:uiPriority="0" w:semiHidden="0" w:name="List Continue 3"/>
+    <w:lsdException w:unhideWhenUsed="0" w:uiPriority="0" w:semiHidden="0" w:name="List Continue 4"/>
+    <w:lsdException w:unhideWhenUsed="0" w:uiPriority="0" w:semiHidden="0" w:name="List Continue 5"/>
+    <w:lsdException w:unhideWhenUsed="0" w:uiPriority="0" w:semiHidden="0" w:name="Message Header"/>
+    <w:lsdException w:qFormat="1" w:unhideWhenUsed="0" w:uiPriority="0" w:semiHidden="0" w:name="Subtitle"/>
+    <w:lsdException w:unhideWhenUsed="0" w:uiPriority="0" w:semiHidden="0" w:name="Salutation"/>
+    <w:lsdException w:unhideWhenUsed="0" w:uiPriority="0" w:semiHidden="0" w:name="Date"/>
+    <w:lsdException w:unhideWhenUsed="0" w:uiPriority="0" w:semiHidden="0" w:name="Body Text First Indent"/>
+    <w:lsdException w:unhideWhenUsed="0" w:uiPriority="0" w:semiHidden="0" w:name="Body Text First Indent 2"/>
+    <w:lsdException w:unhideWhenUsed="0" w:uiPriority="0" w:semiHidden="0" w:name="Note Heading"/>
+    <w:lsdException w:unhideWhenUsed="0" w:uiPriority="0" w:semiHidden="0" w:name="Body Text 2"/>
+    <w:lsdException w:unhideWhenUsed="0" w:uiPriority="0" w:semiHidden="0" w:name="Body Text 3"/>
+    <w:lsdException w:unhideWhenUsed="0" w:uiPriority="0" w:semiHidden="0" w:name="Body Text Indent 2"/>
+    <w:lsdException w:unhideWhenUsed="0" w:uiPriority="0" w:semiHidden="0" w:name="Body Text Indent 3"/>
+    <w:lsdException w:unhideWhenUsed="0" w:uiPriority="0" w:semiHidden="0" w:name="Block Text"/>
+    <w:lsdException w:qFormat="1" w:uiPriority="99" w:semiHidden="0" w:name="Hyperlink"/>
+    <w:lsdException w:unhideWhenUsed="0" w:uiPriority="0" w:semiHidden="0" w:name="FollowedHyperlink"/>
+    <w:lsdException w:qFormat="1" w:unhideWhenUsed="0" w:uiPriority="0" w:semiHidden="0" w:name="Strong"/>
+    <w:lsdException w:qFormat="1" w:unhideWhenUsed="0" w:uiPriority="0" w:semiHidden="0" w:name="Emphasis"/>
+    <w:lsdException w:unhideWhenUsed="0" w:uiPriority="0" w:semiHidden="0" w:name="Document Map"/>
+    <w:lsdException w:unhideWhenUsed="0" w:uiPriority="0" w:semiHidden="0" w:name="Plain Text"/>
+    <w:lsdException w:unhideWhenUsed="0" w:uiPriority="0" w:semiHidden="0" w:name="E-mail Signature"/>
+    <w:lsdException w:unhideWhenUsed="0" w:uiPriority="0" w:semiHidden="0" w:name="Normal (Web)"/>
+    <w:lsdException w:unhideWhenUsed="0" w:uiPriority="0" w:semiHidden="0" w:name="HTML Acronym"/>
+    <w:lsdException w:unhideWhenUsed="0" w:uiPriority="0" w:semiHidden="0" w:name="HTML Address"/>
+    <w:lsdException w:unhideWhenUsed="0" w:uiPriority="0" w:semiHidden="0" w:name="HTML Cite"/>
+    <w:lsdException w:unhideWhenUsed="0" w:uiPriority="0" w:semiHidden="0" w:name="HTML Code"/>
+    <w:lsdException w:unhideWhenUsed="0" w:uiPriority="0" w:semiHidden="0" w:name="HTML Definition"/>
+    <w:lsdException w:unhideWhenUsed="0" w:uiPriority="0" w:semiHidden="0" w:name="HTML Keyboard"/>
+    <w:lsdException w:unhideWhenUsed="0" w:uiPriority="0" w:semiHidden="0" w:name="HTML Preformatted"/>
+    <w:lsdException w:unhideWhenUsed="0" w:uiPriority="0" w:semiHidden="0" w:name="HTML Sample"/>
+    <w:lsdException w:unhideWhenUsed="0" w:uiPriority="0" w:semiHidden="0" w:name="HTML Typewriter"/>
+    <w:lsdException w:unhideWhenUsed="0" w:uiPriority="0" w:semiHidden="0" w:name="HTML Variable"/>
+    <w:lsdException w:qFormat="1" w:unhideWhenUsed="0" w:uiPriority="0" w:name="Normal Table"/>
+    <w:lsdException w:unhideWhenUsed="0" w:uiPriority="0" w:semiHidden="0" w:name="annotation subject"/>
+    <w:lsdException w:unhideWhenUsed="0" w:uiPriority="0" w:semiHidden="0" w:name="Table Simple 1"/>
+    <w:lsdException w:unhideWhenUsed="0" w:uiPriority="0" w:semiHidden="0" w:name="Table Simple 2"/>
+    <w:lsdException w:unhideWhenUsed="0" w:uiPriority="0" w:semiHidden="0" w:name="Table Simple 3"/>
+    <w:lsdException w:unhideWhenUsed="0" w:uiPriority="0" w:semiHidden="0" w:name="Table Classic 1"/>
+    <w:lsdException w:unhideWhenUsed="0" w:uiPriority="0" w:semiHidden="0" w:name="Table Classic 2"/>
+    <w:lsdException w:unhideWhenUsed="0" w:uiPriority="0" w:semiHidden="0" w:name="Table Classic 3"/>
+    <w:lsdException w:unhideWhenUsed="0" w:uiPriority="0" w:semiHidden="0" w:name="Table Classic 4"/>
+    <w:lsdException w:unhideWhenUsed="0" w:uiPriority="0" w:semiHidden="0" w:name="Table Colorful 1"/>
+    <w:lsdException w:unhideWhenUsed="0" w:uiPriority="0" w:semiHidden="0" w:name="Table Colorful 2"/>
+    <w:lsdException w:unhideWhenUsed="0" w:uiPriority="0" w:semiHidden="0" w:name="Table Colorful 3"/>
+    <w:lsdException w:unhideWhenUsed="0" w:uiPriority="0" w:semiHidden="0" w:name="Table Columns 1"/>
+    <w:lsdException w:unhideWhenUsed="0" w:uiPriority="0" w:semiHidden="0" w:name="Table Columns 2"/>
+    <w:lsdException w:unhideWhenUsed="0" w:uiPriority="0" w:semiHidden="0" w:name="Table Columns 3"/>
+    <w:lsdException w:unhideWhenUsed="0" w:uiPriority="0" w:semiHidden="0" w:name="Table Columns 4"/>
+    <w:lsdException w:unhideWhenUsed="0" w:uiPriority="0" w:semiHidden="0" w:name="Table Columns 5"/>
+    <w:lsdException w:unhideWhenUsed="0" w:uiPriority="0" w:semiHidden="0" w:name="Table Grid 1"/>
+    <w:lsdException w:unhideWhenUsed="0" w:uiPriority="0" w:semiHidden="0" w:name="Table Grid 2"/>
+    <w:lsdException w:unhideWhenUsed="0" w:uiPriority="0" w:semiHidden="0" w:name="Table Grid 3"/>
+    <w:lsdException w:unhideWhenUsed="0" w:uiPriority="0" w:semiHidden="0" w:name="Table Grid 4"/>
+    <w:lsdException w:unhideWhenUsed="0" w:uiPriority="0" w:semiHidden="0" w:name="Table Grid 5"/>
+    <w:lsdException w:unhideWhenUsed="0" w:uiPriority="0" w:semiHidden="0" w:name="Table Grid 6"/>
+    <w:lsdException w:unhideWhenUsed="0" w:uiPriority="0" w:semiHidden="0" w:name="Table Grid 7"/>
+    <w:lsdException w:unhideWhenUsed="0" w:uiPriority="0" w:semiHidden="0" w:name="Table Grid 8"/>
+    <w:lsdException w:unhideWhenUsed="0" w:uiPriority="0" w:semiHidden="0" w:name="Table List 1"/>
+    <w:lsdException w:unhideWhenUsed="0" w:uiPriority="0" w:semiHidden="0" w:name="Table List 2"/>
+    <w:lsdException w:unhideWhenUsed="0" w:uiPriority="0" w:semiHidden="0" w:name="Table List 3"/>
+    <w:lsdException w:unhideWhenUsed="0" w:uiPriority="0" w:semiHidden="0" w:name="Table List 4"/>
+    <w:lsdException w:unhideWhenUsed="0" w:uiPriority="0" w:semiHidden="0" w:name="Table List 5"/>
+    <w:lsdException w:unhideWhenUsed="0" w:uiPriority="0" w:semiHidden="0" w:name="Table List 6"/>
+    <w:lsdException w:unhideWhenUsed="0" w:uiPriority="0" w:semiHidden="0" w:name="Table List 7"/>
+    <w:lsdException w:unhideWhenUsed="0" w:uiPriority="0" w:semiHidden="0" w:name="Table List 8"/>
+    <w:lsdException w:unhideWhenUsed="0" w:uiPriority="0" w:semiHidden="0" w:name="Table 3D effects 1"/>
+    <w:lsdException w:unhideWhenUsed="0" w:uiPriority="0" w:semiHidden="0" w:name="Table 3D effects 2"/>
+    <w:lsdException w:unhideWhenUsed="0" w:uiPriority="0" w:semiHidden="0" w:name="Table 3D effects 3"/>
+    <w:lsdException w:unhideWhenUsed="0" w:uiPriority="0" w:semiHidden="0" w:name="Table Contemporary"/>
+    <w:lsdException w:unhideWhenUsed="0" w:uiPriority="0" w:semiHidden="0" w:name="Table Elegant"/>
+    <w:lsdException w:unhideWhenUsed="0" w:uiPriority="0" w:semiHidden="0" w:name="Table Professional"/>
+    <w:lsdException w:unhideWhenUsed="0" w:uiPriority="0" w:semiHidden="0" w:name="Table Subtle 1"/>
+    <w:lsdException w:unhideWhenUsed="0" w:uiPriority="0" w:semiHidden="0" w:name="Table Subtle 2"/>
+    <w:lsdException w:unhideWhenUsed="0" w:uiPriority="0" w:semiHidden="0" w:name="Table Web 1"/>
+    <w:lsdException w:unhideWhenUsed="0" w:uiPriority="0" w:semiHidden="0" w:name="Table Web 2"/>
+    <w:lsdException w:unhideWhenUsed="0" w:uiPriority="0" w:semiHidden="0" w:name="Table Web 3"/>
+    <w:lsdException w:unhideWhenUsed="0" w:uiPriority="0" w:semiHidden="0" w:name="Balloon Text"/>
+    <w:lsdException w:unhideWhenUsed="0" w:uiPriority="0" w:semiHidden="0" w:name="Table Grid"/>
+    <w:lsdException w:unhideWhenUsed="0" w:uiPriority="0" w:semiHidden="0" w:name="Table Theme"/>
     <w:lsdException w:unhideWhenUsed="0" w:uiPriority="60" w:semiHidden="0" w:name="Light Shading"/>
     <w:lsdException w:unhideWhenUsed="0" w:uiPriority="61" w:semiHidden="0" w:name="Light List"/>
     <w:lsdException w:unhideWhenUsed="0" w:uiPriority="62" w:semiHidden="0" w:name="Light Grid"/>
@@ -1345,7 +1316,6 @@
     <w:name w:val="heading 1"/>
     <w:basedOn w:val="1"/>
     <w:next w:val="1"/>
-    <w:link w:val="7"/>
     <w:qFormat/>
     <w:uiPriority w:val="9"/>
     <w:pPr>
@@ -1356,7 +1326,7 @@
     </w:pPr>
     <w:rPr>
       <w:rFonts w:asciiTheme="majorHAnsi" w:hAnsiTheme="majorHAnsi" w:eastAsiaTheme="majorEastAsia" w:cstheme="majorBidi"/>
-      <w:color w:val="2F5597" w:themeColor="accent1" w:themeShade="BF"/>
+      <w:color w:val="2E75B6" w:themeColor="accent1" w:themeShade="BF"/>
       <w:sz w:val="32"/>
       <w:szCs w:val="32"/>
     </w:rPr>
@@ -1365,7 +1335,6 @@
     <w:name w:val="heading 2"/>
     <w:basedOn w:val="1"/>
     <w:next w:val="1"/>
-    <w:link w:val="8"/>
     <w:unhideWhenUsed/>
     <w:qFormat/>
     <w:uiPriority w:val="9"/>
@@ -1377,7 +1346,7 @@
     </w:pPr>
     <w:rPr>
       <w:rFonts w:asciiTheme="majorHAnsi" w:hAnsiTheme="majorHAnsi" w:eastAsiaTheme="majorEastAsia" w:cstheme="majorBidi"/>
-      <w:color w:val="2F5597" w:themeColor="accent1" w:themeShade="BF"/>
+      <w:color w:val="2E75B6" w:themeColor="accent1" w:themeShade="BF"/>
       <w:sz w:val="26"/>
       <w:szCs w:val="26"/>
     </w:rPr>
@@ -1385,14 +1354,13 @@
   <w:style w:type="character" w:default="1" w:styleId="4">
     <w:name w:val="Default Paragraph Font"/>
     <w:semiHidden/>
-    <w:unhideWhenUsed/>
-    <w:uiPriority w:val="1"/>
+    <w:uiPriority w:val="0"/>
   </w:style>
   <w:style w:type="table" w:default="1" w:styleId="5">
     <w:name w:val="Normal Table"/>
     <w:semiHidden/>
-    <w:unhideWhenUsed/>
-    <w:uiPriority w:val="99"/>
+    <w:qFormat/>
+    <w:uiPriority w:val="0"/>
     <w:tblPr>
       <w:tblCellMar>
         <w:top w:w="0" w:type="dxa"/>
@@ -1406,6 +1374,7 @@
     <w:name w:val="Hyperlink"/>
     <w:basedOn w:val="4"/>
     <w:unhideWhenUsed/>
+    <w:qFormat/>
     <w:uiPriority w:val="99"/>
     <w:rPr>
       <w:color w:val="0563C1" w:themeColor="hyperlink"/>
@@ -1417,46 +1386,11 @@
       </w14:textFill>
     </w:rPr>
   </w:style>
-  <w:style w:type="character" w:customStyle="1" w:styleId="7">
-    <w:name w:val="Título 1 Car"/>
-    <w:basedOn w:val="4"/>
-    <w:link w:val="2"/>
-    <w:uiPriority w:val="9"/>
-    <w:rPr>
-      <w:rFonts w:asciiTheme="majorHAnsi" w:hAnsiTheme="majorHAnsi" w:eastAsiaTheme="majorEastAsia" w:cstheme="majorBidi"/>
-      <w:color w:val="2F5597" w:themeColor="accent1" w:themeShade="BF"/>
-      <w:sz w:val="32"/>
-      <w:szCs w:val="32"/>
-    </w:rPr>
-  </w:style>
-  <w:style w:type="character" w:customStyle="1" w:styleId="8">
-    <w:name w:val="Título 2 Car"/>
-    <w:basedOn w:val="4"/>
-    <w:link w:val="3"/>
-    <w:uiPriority w:val="9"/>
-    <w:rPr>
-      <w:rFonts w:asciiTheme="majorHAnsi" w:hAnsiTheme="majorHAnsi" w:eastAsiaTheme="majorEastAsia" w:cstheme="majorBidi"/>
-      <w:color w:val="2F5597" w:themeColor="accent1" w:themeShade="BF"/>
-      <w:sz w:val="26"/>
-      <w:szCs w:val="26"/>
-    </w:rPr>
-  </w:style>
-  <w:style w:type="character" w:customStyle="1" w:styleId="9">
-    <w:name w:val="Unresolved Mention"/>
-    <w:basedOn w:val="4"/>
-    <w:semiHidden/>
-    <w:unhideWhenUsed/>
-    <w:uiPriority w:val="99"/>
-    <w:rPr>
-      <w:color w:val="605E5C"/>
-      <w:shd w:val="clear" w:color="auto" w:fill="E1DFDD"/>
-    </w:rPr>
-  </w:style>
 </w:styles>
 </file>
 
 <file path=word/theme/theme1.xml><?xml version="1.0" encoding="utf-8"?>
-<a:theme xmlns:a="http://schemas.openxmlformats.org/drawingml/2006/main" name="Tema de Office">
+<a:theme xmlns:a="http://schemas.openxmlformats.org/drawingml/2006/main" name="Office 主题">
   <a:themeElements>
     <a:clrScheme name="Office">
       <a:dk1>
@@ -1472,7 +1406,7 @@
         <a:srgbClr val="E7E6E6"/>
       </a:lt2>
       <a:accent1>
-        <a:srgbClr val="4472C4"/>
+        <a:srgbClr val="5B9BD5"/>
       </a:accent1>
       <a:accent2>
         <a:srgbClr val="ED7D31"/>
@@ -1484,7 +1418,7 @@
         <a:srgbClr val="FFC000"/>
       </a:accent4>
       <a:accent5>
-        <a:srgbClr val="5B9BD5"/>
+        <a:srgbClr val="4472C4"/>
       </a:accent5>
       <a:accent6>
         <a:srgbClr val="70AD47"/>
@@ -1501,7 +1435,7 @@
         <a:latin typeface="Calibri Light"/>
         <a:ea typeface=""/>
         <a:cs typeface=""/>
-        <a:font script="Jpan" typeface="游ゴシック Light"/>
+        <a:font script="Jpan" typeface="ＭＳ ゴシック"/>
         <a:font script="Hang" typeface="맑은 고딕"/>
         <a:font script="Hans" typeface="等线 Light"/>
         <a:font script="Hant" typeface="新細明體"/>
@@ -1536,7 +1470,7 @@
         <a:latin typeface="Calibri"/>
         <a:ea typeface=""/>
         <a:cs typeface=""/>
-        <a:font script="Jpan" typeface="游明朝"/>
+        <a:font script="Jpan" typeface="ＭＳ 明朝"/>
         <a:font script="Hang" typeface="맑은 고딕"/>
         <a:font script="Hans" typeface="等线"/>
         <a:font script="Hant" typeface="新細明體"/>
@@ -1721,20 +1655,10 @@
 </s:customData>
 </file>
 
-<file path=customXml/item2.xml><?xml version="1.0" encoding="utf-8"?>
-<b:Sources xmlns:b="http://schemas.openxmlformats.org/officeDocument/2006/bibliography" xmlns="http://schemas.openxmlformats.org/officeDocument/2006/bibliography" SelectedStyle="\APASixthEditionOfficeOnline.xsl" StyleName="APA" Version="6"/>
-</file>
-
 <file path=customXml/itemProps1.xml><?xml version="1.0" encoding="utf-8"?>
 <ds:datastoreItem xmlns:ds="http://schemas.openxmlformats.org/officeDocument/2006/customXml" ds:itemID="{B1977F7D-205B-4081-913C-38D41E755F92}">
   <ds:schemaRefs>
     <ds:schemaRef ds:uri="http://www.wps.cn/officeDocument/2013/wpsCustomData"/>
   </ds:schemaRefs>
 </ds:datastoreItem>
-</file>
-
-<file path=customXml/itemProps2.xml><?xml version="1.0" encoding="utf-8"?>
-<ds:datastoreItem xmlns:ds="http://schemas.openxmlformats.org/officeDocument/2006/customXml" ds:itemID="{4EE3E4B5-6E03-4AC0-8123-353456C3F07E}">
-  <ds:schemaRefs/>
-</ds:datastoreItem>
 </file>
</xml_diff>